<commit_message>
Updates to challenge doc
</commit_message>
<xml_diff>
--- a/doc/Challenges.docx
+++ b/doc/Challenges.docx
@@ -15,21 +15,411 @@
     </w:p>
     <w:p>
       <w:pPr>
-        <w:pStyle w:val="NoSpacing"/>
-      </w:pPr>
+        <w:rPr>
+          <w:color w:val="FF0000"/>
+        </w:rPr>
+      </w:pPr>
+      <w:r>
+        <w:rPr>
+          <w:color w:val="FF0000"/>
+        </w:rPr>
+        <w:t>DRAFT</w:t>
+      </w:r>
     </w:p>
     <w:p>
       <w:pPr>
         <w:pStyle w:val="Heading2"/>
       </w:pPr>
       <w:r>
-        <w:t xml:space="preserve">Level 1 </w:t>
-      </w:r>
-      <w:r>
-        <w:t>–</w:t>
-      </w:r>
-      <w:r>
-        <w:t xml:space="preserve"> Setup</w:t>
+        <w:t>Introduction</w:t>
+      </w:r>
+    </w:p>
+    <w:p/>
+    <w:tbl>
+      <w:tblPr>
+        <w:tblStyle w:val="TableGrid"/>
+        <w:tblW w:w="0" w:type="auto"/>
+        <w:tblLook w:val="04A0" w:firstRow="1" w:lastRow="0" w:firstColumn="1" w:lastColumn="0" w:noHBand="0" w:noVBand="1"/>
+      </w:tblPr>
+      <w:tblGrid>
+        <w:gridCol w:w="1990"/>
+        <w:gridCol w:w="689"/>
+        <w:gridCol w:w="3907"/>
+      </w:tblGrid>
+      <w:tr>
+        <w:tc>
+          <w:tcPr>
+            <w:tcW w:w="1990" w:type="dxa"/>
+          </w:tcPr>
+          <w:p>
+            <w:pPr>
+              <w:rPr>
+                <w:b/>
+              </w:rPr>
+            </w:pPr>
+            <w:r>
+              <w:rPr>
+                <w:b/>
+              </w:rPr>
+              <w:t>Experience</w:t>
+            </w:r>
+          </w:p>
+        </w:tc>
+        <w:tc>
+          <w:tcPr>
+            <w:tcW w:w="689" w:type="dxa"/>
+          </w:tcPr>
+          <w:p>
+            <w:pPr>
+              <w:rPr>
+                <w:b/>
+              </w:rPr>
+            </w:pPr>
+            <w:r>
+              <w:rPr>
+                <w:b/>
+              </w:rPr>
+              <w:t>Level</w:t>
+            </w:r>
+          </w:p>
+        </w:tc>
+        <w:tc>
+          <w:tcPr>
+            <w:tcW w:w="3907" w:type="dxa"/>
+          </w:tcPr>
+          <w:p>
+            <w:pPr>
+              <w:rPr>
+                <w:b/>
+              </w:rPr>
+            </w:pPr>
+            <w:r>
+              <w:rPr>
+                <w:b/>
+              </w:rPr>
+              <w:t>Challenge</w:t>
+            </w:r>
+          </w:p>
+        </w:tc>
+      </w:tr>
+      <w:tr>
+        <w:tc>
+          <w:tcPr>
+            <w:tcW w:w="1990" w:type="dxa"/>
+          </w:tcPr>
+          <w:p>
+            <w:r>
+              <w:t>New Programmer</w:t>
+            </w:r>
+            <w:r>
+              <w:t>s</w:t>
+            </w:r>
+          </w:p>
+        </w:tc>
+        <w:tc>
+          <w:tcPr>
+            <w:tcW w:w="689" w:type="dxa"/>
+          </w:tcPr>
+          <w:p>
+            <w:r>
+              <w:t>1</w:t>
+            </w:r>
+          </w:p>
+        </w:tc>
+        <w:tc>
+          <w:tcPr>
+            <w:tcW w:w="3907" w:type="dxa"/>
+          </w:tcPr>
+          <w:p>
+            <w:r>
+              <w:t>Variables</w:t>
+            </w:r>
+          </w:p>
+        </w:tc>
+      </w:tr>
+      <w:tr>
+        <w:tc>
+          <w:tcPr>
+            <w:tcW w:w="1990" w:type="dxa"/>
+          </w:tcPr>
+          <w:p/>
+        </w:tc>
+        <w:tc>
+          <w:tcPr>
+            <w:tcW w:w="689" w:type="dxa"/>
+          </w:tcPr>
+          <w:p>
+            <w:r>
+              <w:t>2</w:t>
+            </w:r>
+          </w:p>
+        </w:tc>
+        <w:tc>
+          <w:tcPr>
+            <w:tcW w:w="3907" w:type="dxa"/>
+          </w:tcPr>
+          <w:p>
+            <w:r>
+              <w:t>Loops and conditionals</w:t>
+            </w:r>
+          </w:p>
+        </w:tc>
+      </w:tr>
+      <w:tr>
+        <w:tc>
+          <w:tcPr>
+            <w:tcW w:w="1990" w:type="dxa"/>
+          </w:tcPr>
+          <w:p>
+            <w:r>
+              <w:t>Intermediate</w:t>
+            </w:r>
+          </w:p>
+        </w:tc>
+        <w:tc>
+          <w:tcPr>
+            <w:tcW w:w="689" w:type="dxa"/>
+          </w:tcPr>
+          <w:p>
+            <w:r>
+              <w:t>3</w:t>
+            </w:r>
+          </w:p>
+        </w:tc>
+        <w:tc>
+          <w:tcPr>
+            <w:tcW w:w="3907" w:type="dxa"/>
+          </w:tcPr>
+          <w:p>
+            <w:r>
+              <w:t>Basic autonomous movement</w:t>
+            </w:r>
+          </w:p>
+        </w:tc>
+      </w:tr>
+      <w:tr>
+        <w:tc>
+          <w:tcPr>
+            <w:tcW w:w="1990" w:type="dxa"/>
+          </w:tcPr>
+          <w:p/>
+        </w:tc>
+        <w:tc>
+          <w:tcPr>
+            <w:tcW w:w="689" w:type="dxa"/>
+          </w:tcPr>
+          <w:p>
+            <w:r>
+              <w:t>4</w:t>
+            </w:r>
+          </w:p>
+        </w:tc>
+        <w:tc>
+          <w:tcPr>
+            <w:tcW w:w="3907" w:type="dxa"/>
+          </w:tcPr>
+          <w:p>
+            <w:r>
+              <w:t>Advanced autonomous movement</w:t>
+            </w:r>
+          </w:p>
+        </w:tc>
+      </w:tr>
+      <w:tr>
+        <w:tc>
+          <w:tcPr>
+            <w:tcW w:w="1990" w:type="dxa"/>
+          </w:tcPr>
+          <w:p>
+            <w:r>
+              <w:t>Advanced</w:t>
+            </w:r>
+          </w:p>
+        </w:tc>
+        <w:tc>
+          <w:tcPr>
+            <w:tcW w:w="689" w:type="dxa"/>
+          </w:tcPr>
+          <w:p>
+            <w:r>
+              <w:t>5</w:t>
+            </w:r>
+          </w:p>
+        </w:tc>
+        <w:tc>
+          <w:tcPr>
+            <w:tcW w:w="3907" w:type="dxa"/>
+          </w:tcPr>
+          <w:p>
+            <w:r>
+              <w:t>Game server enhancements</w:t>
+            </w:r>
+          </w:p>
+        </w:tc>
+      </w:tr>
+      <w:tr>
+        <w:tc>
+          <w:tcPr>
+            <w:tcW w:w="1990" w:type="dxa"/>
+          </w:tcPr>
+          <w:p/>
+        </w:tc>
+        <w:tc>
+          <w:tcPr>
+            <w:tcW w:w="689" w:type="dxa"/>
+          </w:tcPr>
+          <w:p>
+            <w:r>
+              <w:t>6</w:t>
+            </w:r>
+          </w:p>
+        </w:tc>
+        <w:tc>
+          <w:tcPr>
+            <w:tcW w:w="3907" w:type="dxa"/>
+          </w:tcPr>
+          <w:p>
+            <w:r>
+              <w:t>Graphics enhancements</w:t>
+            </w:r>
+          </w:p>
+        </w:tc>
+      </w:tr>
+      <w:tr>
+        <w:tc>
+          <w:tcPr>
+            <w:tcW w:w="1990" w:type="dxa"/>
+          </w:tcPr>
+          <w:p/>
+        </w:tc>
+        <w:tc>
+          <w:tcPr>
+            <w:tcW w:w="689" w:type="dxa"/>
+          </w:tcPr>
+          <w:p>
+            <w:r>
+              <w:t>7</w:t>
+            </w:r>
+          </w:p>
+        </w:tc>
+        <w:tc>
+          <w:tcPr>
+            <w:tcW w:w="3907" w:type="dxa"/>
+          </w:tcPr>
+          <w:p>
+            <w:r>
+              <w:t>Game client enhancements</w:t>
+            </w:r>
+          </w:p>
+        </w:tc>
+      </w:tr>
+      <w:tr>
+        <w:tc>
+          <w:tcPr>
+            <w:tcW w:w="1990" w:type="dxa"/>
+          </w:tcPr>
+          <w:p/>
+        </w:tc>
+        <w:tc>
+          <w:tcPr>
+            <w:tcW w:w="689" w:type="dxa"/>
+          </w:tcPr>
+          <w:p>
+            <w:r>
+              <w:t>8</w:t>
+            </w:r>
+          </w:p>
+        </w:tc>
+        <w:tc>
+          <w:tcPr>
+            <w:tcW w:w="3907" w:type="dxa"/>
+          </w:tcPr>
+          <w:p>
+            <w:r>
+              <w:t>Basic team project</w:t>
+            </w:r>
+          </w:p>
+        </w:tc>
+      </w:tr>
+      <w:tr>
+        <w:tc>
+          <w:tcPr>
+            <w:tcW w:w="1990" w:type="dxa"/>
+          </w:tcPr>
+          <w:p/>
+        </w:tc>
+        <w:tc>
+          <w:tcPr>
+            <w:tcW w:w="689" w:type="dxa"/>
+          </w:tcPr>
+          <w:p>
+            <w:r>
+              <w:t>9</w:t>
+            </w:r>
+          </w:p>
+        </w:tc>
+        <w:tc>
+          <w:tcPr>
+            <w:tcW w:w="3907" w:type="dxa"/>
+          </w:tcPr>
+          <w:p>
+            <w:r>
+              <w:t>Advanced team project</w:t>
+            </w:r>
+          </w:p>
+        </w:tc>
+      </w:tr>
+    </w:tbl>
+    <w:p/>
+    <w:p>
+      <w:r>
+        <w:t xml:space="preserve">New programmers will be introduced to Java development using Eclipse and </w:t>
+      </w:r>
+      <w:r>
+        <w:t xml:space="preserve">will be eligible to compete in weekly tournaments using their robots in manual mode. </w:t>
+      </w:r>
+    </w:p>
+    <w:p>
+      <w:r>
+        <w:t>Intermediate programmers should be comfortable with the basics of Java development and will focus</w:t>
+      </w:r>
+      <w:r>
+        <w:t xml:space="preserve"> on adding autonomous capabilities to their robots</w:t>
+      </w:r>
+      <w:r>
+        <w:t xml:space="preserve">. </w:t>
+      </w:r>
+    </w:p>
+    <w:p>
+      <w:r>
+        <w:t>Advanced programmers should be willing to take on a larger role, learn all the subsystems of the game, propose new features and organize a team to implement and test them.</w:t>
+      </w:r>
+    </w:p>
+    <w:p>
+      <w:pPr>
+        <w:pStyle w:val="NoSpacing"/>
+      </w:pPr>
+    </w:p>
+    <w:p>
+      <w:pPr>
+        <w:rPr>
+          <w:rFonts w:asciiTheme="majorHAnsi" w:eastAsiaTheme="majorEastAsia" w:hAnsiTheme="majorHAnsi" w:cstheme="majorBidi"/>
+          <w:color w:val="365F91" w:themeColor="accent1" w:themeShade="BF"/>
+          <w:sz w:val="26"/>
+          <w:szCs w:val="26"/>
+        </w:rPr>
+      </w:pPr>
+      <w:r>
+        <w:br w:type="page"/>
+      </w:r>
+    </w:p>
+    <w:p>
+      <w:pPr>
+        <w:pStyle w:val="Heading2"/>
+      </w:pPr>
+      <w:r>
+        <w:lastRenderedPageBreak/>
+        <w:t>Setup</w:t>
       </w:r>
       <w:r>
         <w:t xml:space="preserve"> and Game Play</w:t>
@@ -477,10 +867,7 @@
       </w:pPr>
       <w:r>
         <w:lastRenderedPageBreak/>
-        <w:t>When the game is over p</w:t>
-      </w:r>
-      <w:r>
-        <w:t>ress 0 to reset the field</w:t>
+        <w:t>When the game is over press 0 to reset the field</w:t>
       </w:r>
     </w:p>
     <w:p>
@@ -575,7 +962,16 @@
       </w:pPr>
       <w:r>
         <w:lastRenderedPageBreak/>
-        <w:t>Level 2 - Variables</w:t>
+        <w:t>Challenge</w:t>
+      </w:r>
+      <w:r>
+        <w:t xml:space="preserve"> </w:t>
+      </w:r>
+      <w:r>
+        <w:t>1</w:t>
+      </w:r>
+      <w:r>
+        <w:t xml:space="preserve"> - Variables</w:t>
       </w:r>
     </w:p>
     <w:p>
@@ -613,34 +1009,32 @@
         <w:pStyle w:val="Heading2"/>
       </w:pPr>
       <w:r>
-        <w:t xml:space="preserve">Level </w:t>
-      </w:r>
-      <w:r>
-        <w:t>3</w:t>
+        <w:t>Challenge</w:t>
       </w:r>
       <w:r>
         <w:t xml:space="preserve"> </w:t>
       </w:r>
       <w:r>
+        <w:t>2</w:t>
+      </w:r>
+      <w:r>
+        <w:t xml:space="preserve"> </w:t>
+      </w:r>
+      <w:r>
         <w:t>–</w:t>
       </w:r>
       <w:r>
+        <w:t xml:space="preserve"> Loops</w:t>
+      </w:r>
+      <w:r>
+        <w:t xml:space="preserve"> and</w:t>
+      </w:r>
+      <w:r>
         <w:t xml:space="preserve"> </w:t>
       </w:r>
       <w:r>
-        <w:t>Loops</w:t>
-      </w:r>
-      <w:r>
-        <w:t xml:space="preserve"> and</w:t>
-      </w:r>
-      <w:r>
-        <w:t xml:space="preserve"> </w:t>
-      </w:r>
-      <w:r>
         <w:t>Conditionals</w:t>
       </w:r>
-      <w:bookmarkStart w:id="0" w:name="_GoBack"/>
-      <w:bookmarkEnd w:id="0"/>
     </w:p>
     <w:p>
       <w:pPr>
@@ -677,10 +1071,13 @@
         <w:pStyle w:val="Heading2"/>
       </w:pPr>
       <w:r>
-        <w:t xml:space="preserve">Level </w:t>
-      </w:r>
-      <w:r>
-        <w:t>4</w:t>
+        <w:t>Challenge</w:t>
+      </w:r>
+      <w:r>
+        <w:t xml:space="preserve"> </w:t>
+      </w:r>
+      <w:r>
+        <w:t>3</w:t>
       </w:r>
       <w:r>
         <w:t xml:space="preserve"> </w:t>
@@ -787,36 +1184,19 @@
     </w:p>
     <w:p>
       <w:pPr>
-        <w:rPr>
-          <w:rFonts w:asciiTheme="majorHAnsi" w:eastAsiaTheme="majorEastAsia" w:hAnsiTheme="majorHAnsi" w:cstheme="majorBidi"/>
-          <w:color w:val="365F91" w:themeColor="accent1" w:themeShade="BF"/>
-          <w:sz w:val="26"/>
-          <w:szCs w:val="26"/>
-        </w:rPr>
-      </w:pPr>
-      <w:r>
-        <w:br w:type="page"/>
-      </w:r>
-    </w:p>
-    <w:p>
-      <w:pPr>
         <w:pStyle w:val="Heading2"/>
       </w:pPr>
       <w:r>
-        <w:lastRenderedPageBreak/>
-        <w:t xml:space="preserve">Level </w:t>
-      </w:r>
-      <w:r>
-        <w:t>5</w:t>
+        <w:t>Challenge</w:t>
       </w:r>
       <w:r>
         <w:t xml:space="preserve"> </w:t>
       </w:r>
       <w:r>
-        <w:t>–</w:t>
-      </w:r>
-      <w:r>
-        <w:t xml:space="preserve"> </w:t>
+        <w:t>4</w:t>
+      </w:r>
+      <w:r>
+        <w:t xml:space="preserve"> – </w:t>
       </w:r>
       <w:r>
         <w:t xml:space="preserve">Advanced </w:t>
@@ -839,10 +1219,7 @@
         </w:numPr>
       </w:pPr>
       <w:r>
-        <w:t xml:space="preserve">Create a routine </w:t>
-      </w:r>
-      <w:r>
-        <w:t>to locate a cube on the field</w:t>
+        <w:t>Create a routine to locate a cube on the field</w:t>
       </w:r>
     </w:p>
     <w:p>
@@ -908,16 +1285,16 @@
         <w:pStyle w:val="Heading2"/>
       </w:pPr>
       <w:r>
-        <w:t xml:space="preserve">Level </w:t>
-      </w:r>
-      <w:r>
-        <w:t>6</w:t>
-      </w:r>
-      <w:r>
-        <w:t xml:space="preserve"> – Game </w:t>
-      </w:r>
-      <w:r>
-        <w:t>Server Enhancements</w:t>
+        <w:t>Challenge</w:t>
+      </w:r>
+      <w:r>
+        <w:t xml:space="preserve"> </w:t>
+      </w:r>
+      <w:r>
+        <w:t>5</w:t>
+      </w:r>
+      <w:r>
+        <w:t xml:space="preserve"> – Game Server Enhancements</w:t>
       </w:r>
     </w:p>
     <w:p>
@@ -934,10 +1311,7 @@
         </w:numPr>
       </w:pPr>
       <w:r>
-        <w:t xml:space="preserve">Add </w:t>
-      </w:r>
-      <w:r>
-        <w:t>logic to the game server to make placing cubes on the scale increasingly difficult based upon the number of cubes that have already been placed.</w:t>
+        <w:t>Add logic to the game server to make placing cubes on the scale increasingly difficult based upon the number of cubes that have already been placed.</w:t>
       </w:r>
     </w:p>
     <w:p>
@@ -963,10 +1337,13 @@
         <w:pStyle w:val="Heading2"/>
       </w:pPr>
       <w:r>
-        <w:t xml:space="preserve">Level </w:t>
-      </w:r>
-      <w:r>
-        <w:t>7</w:t>
+        <w:t>Challenge</w:t>
+      </w:r>
+      <w:r>
+        <w:t xml:space="preserve"> </w:t>
+      </w:r>
+      <w:r>
+        <w:t>6</w:t>
       </w:r>
       <w:r>
         <w:t xml:space="preserve"> – </w:t>
@@ -1000,6 +1377,8 @@
           <w:numId w:val="8"/>
         </w:numPr>
       </w:pPr>
+      <w:bookmarkStart w:id="0" w:name="_GoBack"/>
+      <w:bookmarkEnd w:id="0"/>
       <w:r>
         <w:t>Modify the scoring algorithm to score cubes placed in the vault</w:t>
       </w:r>
@@ -1019,16 +1398,16 @@
         <w:pStyle w:val="Heading2"/>
       </w:pPr>
       <w:r>
-        <w:t xml:space="preserve">Level </w:t>
-      </w:r>
-      <w:r>
-        <w:t>8</w:t>
-      </w:r>
-      <w:r>
-        <w:t xml:space="preserve"> – </w:t>
-      </w:r>
-      <w:r>
-        <w:t>Game Client Enhancements</w:t>
+        <w:t>Challenge</w:t>
+      </w:r>
+      <w:r>
+        <w:t xml:space="preserve"> </w:t>
+      </w:r>
+      <w:r>
+        <w:t>7</w:t>
+      </w:r>
+      <w:r>
+        <w:t xml:space="preserve"> – Game Client Enhancements</w:t>
       </w:r>
     </w:p>
     <w:p>
@@ -1045,10 +1424,7 @@
         </w:numPr>
       </w:pPr>
       <w:r>
-        <w:t xml:space="preserve">Add </w:t>
-      </w:r>
-      <w:r>
-        <w:t>logic to the game client to allow the players to use powerups</w:t>
+        <w:t>Add logic to the game client to allow the players to use powerups</w:t>
       </w:r>
     </w:p>
     <w:p>
@@ -1143,7 +1519,7 @@
       <w:rPr>
         <w:noProof/>
       </w:rPr>
-      <w:t>6/10/2018 9:29 PM</w:t>
+      <w:t>6/12/2018 5:59 AM</w:t>
     </w:r>
     <w:r>
       <w:fldChar w:fldCharType="end"/>
@@ -2720,6 +3096,25 @@
     <w:uiPriority w:val="99"/>
     <w:rsid w:val="0068759F"/>
   </w:style>
+  <w:style w:type="table" w:styleId="TableGrid">
+    <w:name w:val="Table Grid"/>
+    <w:basedOn w:val="TableNormal"/>
+    <w:uiPriority w:val="59"/>
+    <w:rsid w:val="00EC4AE2"/>
+    <w:pPr>
+      <w:spacing w:after="0" w:line="240" w:lineRule="auto"/>
+    </w:pPr>
+    <w:tblPr>
+      <w:tblBorders>
+        <w:top w:val="single" w:sz="4" w:space="0" w:color="auto"/>
+        <w:left w:val="single" w:sz="4" w:space="0" w:color="auto"/>
+        <w:bottom w:val="single" w:sz="4" w:space="0" w:color="auto"/>
+        <w:right w:val="single" w:sz="4" w:space="0" w:color="auto"/>
+        <w:insideH w:val="single" w:sz="4" w:space="0" w:color="auto"/>
+        <w:insideV w:val="single" w:sz="4" w:space="0" w:color="auto"/>
+      </w:tblBorders>
+    </w:tblPr>
+  </w:style>
 </w:styles>
 </file>
 

</xml_diff>

<commit_message>
Updates to challenges doc
</commit_message>
<xml_diff>
--- a/doc/Challenges.docx
+++ b/doc/Challenges.docx
@@ -6,6 +6,8 @@
       <w:pPr>
         <w:pStyle w:val="Heading1"/>
       </w:pPr>
+      <w:bookmarkStart w:id="0" w:name="_GoBack"/>
+      <w:bookmarkEnd w:id="0"/>
       <w:r>
         <w:t xml:space="preserve">Powerup Coding </w:t>
       </w:r>
@@ -109,10 +111,7 @@
           </w:tcPr>
           <w:p>
             <w:r>
-              <w:t>New Programmer</w:t>
-            </w:r>
-            <w:r>
-              <w:t>s</w:t>
+              <w:t>New Programmers</w:t>
             </w:r>
           </w:p>
         </w:tc>
@@ -1377,8 +1376,6 @@
           <w:numId w:val="8"/>
         </w:numPr>
       </w:pPr>
-      <w:bookmarkStart w:id="0" w:name="_GoBack"/>
-      <w:bookmarkEnd w:id="0"/>
       <w:r>
         <w:t>Modify the scoring algorithm to score cubes placed in the vault</w:t>
       </w:r>
@@ -1519,7 +1516,7 @@
       <w:rPr>
         <w:noProof/>
       </w:rPr>
-      <w:t>6/12/2018 5:59 AM</w:t>
+      <w:t>6/16/2018 2:09 PM</w:t>
     </w:r>
     <w:r>
       <w:fldChar w:fldCharType="end"/>

</xml_diff>